<commit_message>
adicionando arquivo de resposta + archii
</commit_message>
<xml_diff>
--- a/Documento de respostas.docx
+++ b/Documento de respostas.docx
@@ -14,21 +14,7 @@
         <w:rPr>
           <w:lang w:val="en-US"/>
         </w:rPr>
-        <w:t xml:space="preserve">Link </w:t>
-      </w:r>
-      <w:proofErr w:type="spellStart"/>
-      <w:r>
-        <w:rPr>
-          <w:lang w:val="en-US"/>
-        </w:rPr>
-        <w:t>github</w:t>
-      </w:r>
-      <w:proofErr w:type="spellEnd"/>
-      <w:r>
-        <w:rPr>
-          <w:lang w:val="en-US"/>
-        </w:rPr>
-        <w:t xml:space="preserve">: </w:t>
+        <w:t xml:space="preserve">Link github: </w:t>
       </w:r>
       <w:hyperlink r:id="rId4" w:history="1">
         <w:r>
@@ -55,63 +41,7 @@
         <w:t>público</w:t>
       </w:r>
       <w:r>
-        <w:t xml:space="preserve"> no GITHUB.com para o seu projeto com </w:t>
-      </w:r>
-      <w:proofErr w:type="spellStart"/>
-      <w:r>
-        <w:t>Branch</w:t>
-      </w:r>
-      <w:proofErr w:type="spellEnd"/>
-      <w:r>
-        <w:t xml:space="preserve"> </w:t>
-      </w:r>
-      <w:proofErr w:type="spellStart"/>
-      <w:r>
-        <w:t>main</w:t>
-      </w:r>
-      <w:proofErr w:type="spellEnd"/>
-      <w:r>
-        <w:t xml:space="preserve"> e </w:t>
-      </w:r>
-      <w:proofErr w:type="spellStart"/>
-      <w:r>
-        <w:t>readme</w:t>
-      </w:r>
-      <w:proofErr w:type="spellEnd"/>
-      <w:r>
-        <w:t xml:space="preserve">, com o nome dos integrantes do seu grupo no </w:t>
-      </w:r>
-      <w:proofErr w:type="spellStart"/>
-      <w:r>
-        <w:t>readme</w:t>
-      </w:r>
-      <w:proofErr w:type="spellEnd"/>
-      <w:r>
-        <w:t xml:space="preserve"> (tire print </w:t>
-      </w:r>
-      <w:proofErr w:type="spellStart"/>
-      <w:r>
-        <w:t>screen</w:t>
-      </w:r>
-      <w:proofErr w:type="spellEnd"/>
-      <w:r>
-        <w:t xml:space="preserve"> da tela do repositório criado com a </w:t>
-      </w:r>
-      <w:proofErr w:type="spellStart"/>
-      <w:r>
-        <w:t>Branch</w:t>
-      </w:r>
-      <w:proofErr w:type="spellEnd"/>
-      <w:r>
-        <w:t xml:space="preserve"> </w:t>
-      </w:r>
-      <w:proofErr w:type="spellStart"/>
-      <w:r>
-        <w:t>main</w:t>
-      </w:r>
-      <w:proofErr w:type="spellEnd"/>
-      <w:r>
-        <w:t xml:space="preserve"> e cole no documento de resposta da sua prova);</w:t>
+        <w:t xml:space="preserve"> no GITHUB.com para o seu projeto com Branch main e readme, com o nome dos integrantes do seu grupo no readme (tire print screen da tela do repositório criado com a Branch main e cole no documento de resposta da sua prova);</w:t>
       </w:r>
     </w:p>
     <w:p>
@@ -122,6 +52,7 @@
       </w:pPr>
       <w:r>
         <w:rPr>
+          <w:noProof/>
           <w:lang w:val="en-US"/>
         </w:rPr>
         <w:drawing>
@@ -166,23 +97,7 @@
         <w:ind w:left="360"/>
       </w:pPr>
       <w:r>
-        <w:t xml:space="preserve">a.2. Usando o </w:t>
-      </w:r>
-      <w:proofErr w:type="spellStart"/>
-      <w:r>
-        <w:t>Git</w:t>
-      </w:r>
-      <w:proofErr w:type="spellEnd"/>
-      <w:r>
-        <w:t xml:space="preserve"> CMD ou BASH, clone o repositório em uma pasta local projeto (tire print </w:t>
-      </w:r>
-      <w:proofErr w:type="spellStart"/>
-      <w:r>
-        <w:t>screen</w:t>
-      </w:r>
-      <w:proofErr w:type="spellEnd"/>
-      <w:r>
-        <w:t xml:space="preserve"> da tela que mostra a execução do comando de clonagem e cole no documento de resposta da sua prova);</w:t>
+        <w:t>a.2. Usando o Git CMD ou BASH, clone o repositório em uma pasta local projeto (tire print screen da tela que mostra a execução do comando de clonagem e cole no documento de resposta da sua prova);</w:t>
       </w:r>
     </w:p>
     <w:p>
@@ -238,21 +153,14 @@
       </w:pPr>
       <w:r>
         <w:lastRenderedPageBreak/>
-        <w:t xml:space="preserve">a.3. Inicialize o GIT FLOW projeto (tire print </w:t>
-      </w:r>
-      <w:proofErr w:type="spellStart"/>
-      <w:r>
-        <w:t>screen</w:t>
-      </w:r>
-      <w:proofErr w:type="spellEnd"/>
-      <w:r>
-        <w:t xml:space="preserve"> da tela que mostra a execução do comando e cole no documento de resposta da sua prova).</w:t>
+        <w:t>a.3. Inicialize o GIT FLOW projeto (tire print screen da tela que mostra a execução do comando e cole no documento de resposta da sua prova).</w:t>
       </w:r>
       <w:r>
         <w:t xml:space="preserve"> </w:t>
       </w:r>
       <w:r>
         <w:rPr>
+          <w:noProof/>
           <w:lang w:val="en-US"/>
         </w:rPr>
         <w:drawing>
@@ -303,6 +211,9 @@
         <w:t xml:space="preserve"> </w:t>
       </w:r>
       <w:r>
+        <w:rPr>
+          <w:noProof/>
+        </w:rPr>
         <w:drawing>
           <wp:inline distT="0" distB="0" distL="0" distR="0" wp14:anchorId="5FDD9E2E" wp14:editId="2AEEE24B">
             <wp:extent cx="5731510" cy="2583815"/>
@@ -350,59 +261,54 @@
         <w:ind w:left="360"/>
       </w:pPr>
       <w:r>
-        <w:t xml:space="preserve">c.1. Usando o </w:t>
-      </w:r>
-      <w:proofErr w:type="spellStart"/>
-      <w:r>
-        <w:t>Git</w:t>
-      </w:r>
-      <w:proofErr w:type="spellEnd"/>
-      <w:r>
-        <w:t xml:space="preserve"> CMD ou BASH, faça o </w:t>
-      </w:r>
-      <w:proofErr w:type="spellStart"/>
-      <w:r>
-        <w:t>commit</w:t>
-      </w:r>
-      <w:proofErr w:type="spellEnd"/>
-      <w:r>
-        <w:t xml:space="preserve"> do documento na pasta GIT local (clonada) na </w:t>
-      </w:r>
-      <w:proofErr w:type="spellStart"/>
-      <w:r>
-        <w:t>Branch</w:t>
-      </w:r>
-      <w:proofErr w:type="spellEnd"/>
-      <w:r>
-        <w:t xml:space="preserve"> </w:t>
-      </w:r>
-      <w:proofErr w:type="spellStart"/>
-      <w:r>
-        <w:t>feature</w:t>
-      </w:r>
-      <w:proofErr w:type="spellEnd"/>
-      <w:r>
-        <w:t xml:space="preserve">, depois atualize o </w:t>
-      </w:r>
-      <w:proofErr w:type="spellStart"/>
-      <w:r>
-        <w:t>develop</w:t>
-      </w:r>
-      <w:proofErr w:type="spellEnd"/>
-      <w:r>
-        <w:t xml:space="preserve"> (tire print </w:t>
-      </w:r>
-      <w:proofErr w:type="spellStart"/>
-      <w:r>
-        <w:t>screen</w:t>
-      </w:r>
-      <w:proofErr w:type="spellEnd"/>
-      <w:r>
-        <w:t xml:space="preserve"> da tela que mostra a execução dos comandos e cole no documento de resposta da sua prova);</w:t>
+        <w:t>c.1. Usando o Git CMD ou BASH, faça o commit do documento na pasta GIT local (clonada) na Branch feature, depois atualize o develop (tire print screen da tela que mostra a execução dos comandos e cole no documento de resposta da sua prova);</w:t>
       </w:r>
     </w:p>
     <w:p/>
     <w:p/>
+    <w:p>
+      <w:r>
+        <w:rPr>
+          <w:noProof/>
+        </w:rPr>
+        <w:lastRenderedPageBreak/>
+        <w:drawing>
+          <wp:inline distT="0" distB="0" distL="0" distR="0" wp14:anchorId="04179F50" wp14:editId="749706D3">
+            <wp:extent cx="5731510" cy="4006215"/>
+            <wp:effectExtent l="0" t="0" r="2540" b="0"/>
+            <wp:docPr id="3" name="Picture 3"/>
+            <wp:cNvGraphicFramePr>
+              <a:graphicFrameLocks xmlns:a="http://schemas.openxmlformats.org/drawingml/2006/main" noChangeAspect="1"/>
+            </wp:cNvGraphicFramePr>
+            <a:graphic xmlns:a="http://schemas.openxmlformats.org/drawingml/2006/main">
+              <a:graphicData uri="http://schemas.openxmlformats.org/drawingml/2006/picture">
+                <pic:pic xmlns:pic="http://schemas.openxmlformats.org/drawingml/2006/picture">
+                  <pic:nvPicPr>
+                    <pic:cNvPr id="1" name=""/>
+                    <pic:cNvPicPr/>
+                  </pic:nvPicPr>
+                  <pic:blipFill>
+                    <a:blip r:embed="rId9"/>
+                    <a:stretch>
+                      <a:fillRect/>
+                    </a:stretch>
+                  </pic:blipFill>
+                  <pic:spPr>
+                    <a:xfrm>
+                      <a:off x="0" y="0"/>
+                      <a:ext cx="5731510" cy="4006215"/>
+                    </a:xfrm>
+                    <a:prstGeom prst="rect">
+                      <a:avLst/>
+                    </a:prstGeom>
+                  </pic:spPr>
+                </pic:pic>
+              </a:graphicData>
+            </a:graphic>
+          </wp:inline>
+        </w:drawing>
+      </w:r>
+    </w:p>
     <w:sectPr>
       <w:pgSz w:w="11906" w:h="16838"/>
       <w:pgMar w:top="1440" w:right="1440" w:bottom="1440" w:left="1440" w:header="720" w:footer="720" w:gutter="0"/>

</xml_diff>